<commit_message>
Changes made to all use cases
</commit_message>
<xml_diff>
--- a/Use Cases/1 - Update account details.docx
+++ b/Use Cases/1 - Update account details.docx
@@ -133,10 +133,19 @@
               <w:ind w:left="0" w:firstLine="0"/>
             </w:pPr>
             <w:r>
-              <w:t xml:space="preserve">Main Actor: </w:t>
+              <w:t>Main Actor</w:t>
+            </w:r>
+            <w:r>
+              <w:t>s</w:t>
+            </w:r>
+            <w:r>
+              <w:t xml:space="preserve">: </w:t>
             </w:r>
             <w:r>
               <w:t>Students</w:t>
+            </w:r>
+            <w:r>
+              <w:t>, Staff</w:t>
             </w:r>
           </w:p>
         </w:tc>
@@ -153,7 +162,7 @@
               <w:t xml:space="preserve">Secondary Actor: </w:t>
             </w:r>
             <w:r>
-              <w:t>Staff</w:t>
+              <w:t>None</w:t>
             </w:r>
           </w:p>
         </w:tc>
@@ -206,13 +215,7 @@
               <w:t xml:space="preserve">: User </w:t>
             </w:r>
             <w:r>
-              <w:t>click</w:t>
-            </w:r>
-            <w:r>
-              <w:t>s</w:t>
-            </w:r>
-            <w:r>
-              <w:t xml:space="preserve"> on the ‘Settings’ button within the tool</w:t>
+              <w:t>navigates to ‘settings’ page.</w:t>
             </w:r>
           </w:p>
         </w:tc>
@@ -229,20 +232,6 @@
             </w:pPr>
             <w:r>
               <w:t>Description</w:t>
-            </w:r>
-          </w:p>
-          <w:p>
-            <w:pPr>
-              <w:ind w:left="0" w:firstLine="0"/>
-            </w:pPr>
-            <w:r>
-              <w:t>[</w:t>
-            </w:r>
-            <w:r>
-              <w:t>Main Flow: The most common form of interaction between the user and the system.</w:t>
-            </w:r>
-            <w:r>
-              <w:t xml:space="preserve">]? </w:t>
             </w:r>
           </w:p>
           <w:p>
@@ -294,7 +283,6 @@
             </w:r>
           </w:p>
           <w:p/>
-          <w:p/>
         </w:tc>
       </w:tr>
       <w:tr>
@@ -319,6 +307,9 @@
             <w:r>
               <w:t>Show error to the user if they enter invalid details</w:t>
             </w:r>
+            <w:r>
+              <w:t>;</w:t>
+            </w:r>
           </w:p>
         </w:tc>
       </w:tr>
@@ -337,6 +328,9 @@
             </w:r>
             <w:r>
               <w:t xml:space="preserve">: </w:t>
+            </w:r>
+            <w:r>
+              <w:t>None</w:t>
             </w:r>
           </w:p>
         </w:tc>

</xml_diff>